<commit_message>
Finalização do curso 2.
</commit_message>
<xml_diff>
--- a/Anotações.docx
+++ b/Anotações.docx
@@ -113,7 +113,43 @@
           <w:sz w:val="24"/>
           <w:szCs w:val="24"/>
         </w:rPr>
-        <w:t>O produto principal do e-commerce são livros. Estes livros têm informações associadas a eles como o título, categoria, o ISBN (International Standard Book Number), o ano de publicação, o valor, a editora que publicou o livro, bem como o autor ou autora da obra.</w:t>
+        <w:t>O produto principal do e-commerce são livros. Estes livros têm informações associadas a eles como o título, categoria, o ISBN (</w:t>
+      </w:r>
+      <w:proofErr w:type="spellStart"/>
+      <w:r>
+        <w:rPr>
+          <w:rFonts w:ascii="Arial" w:hAnsi="Arial" w:cs="Arial"/>
+          <w:sz w:val="24"/>
+          <w:szCs w:val="24"/>
+        </w:rPr>
+        <w:t>International</w:t>
+      </w:r>
+      <w:proofErr w:type="spellEnd"/>
+      <w:r>
+        <w:rPr>
+          <w:rFonts w:ascii="Arial" w:hAnsi="Arial" w:cs="Arial"/>
+          <w:sz w:val="24"/>
+          <w:szCs w:val="24"/>
+        </w:rPr>
+        <w:t xml:space="preserve"> Standard Book </w:t>
+      </w:r>
+      <w:proofErr w:type="spellStart"/>
+      <w:r>
+        <w:rPr>
+          <w:rFonts w:ascii="Arial" w:hAnsi="Arial" w:cs="Arial"/>
+          <w:sz w:val="24"/>
+          <w:szCs w:val="24"/>
+        </w:rPr>
+        <w:t>Number</w:t>
+      </w:r>
+      <w:proofErr w:type="spellEnd"/>
+      <w:r>
+        <w:rPr>
+          <w:rFonts w:ascii="Arial" w:hAnsi="Arial" w:cs="Arial"/>
+          <w:sz w:val="24"/>
+          <w:szCs w:val="24"/>
+        </w:rPr>
+        <w:t>), o ano de publicação, o valor, a editora que publicou o livro, bem como o autor ou autora da obra.</w:t>
       </w:r>
     </w:p>
     <w:p>
@@ -234,7 +270,31 @@
           <w:szCs w:val="24"/>
           <w:shd w:val="clear" w:color="auto" w:fill="FFFFFF"/>
         </w:rPr>
-        <w:t xml:space="preserve">, ou seja, que esta mais próximo da realidade dos usuários. </w:t>
+        <w:t xml:space="preserve">, ou seja, que </w:t>
+      </w:r>
+      <w:proofErr w:type="spellStart"/>
+      <w:proofErr w:type="gramStart"/>
+      <w:r>
+        <w:rPr>
+          <w:rFonts w:ascii="Arial" w:hAnsi="Arial" w:cs="Arial"/>
+          <w:color w:val="000000" w:themeColor="text1"/>
+          <w:sz w:val="24"/>
+          <w:szCs w:val="24"/>
+          <w:shd w:val="clear" w:color="auto" w:fill="FFFFFF"/>
+        </w:rPr>
+        <w:t>esta</w:t>
+      </w:r>
+      <w:proofErr w:type="spellEnd"/>
+      <w:proofErr w:type="gramEnd"/>
+      <w:r>
+        <w:rPr>
+          <w:rFonts w:ascii="Arial" w:hAnsi="Arial" w:cs="Arial"/>
+          <w:color w:val="000000" w:themeColor="text1"/>
+          <w:sz w:val="24"/>
+          <w:szCs w:val="24"/>
+          <w:shd w:val="clear" w:color="auto" w:fill="FFFFFF"/>
+        </w:rPr>
+        <w:t xml:space="preserve"> mais próximo da realidade dos usuários. </w:t>
       </w:r>
     </w:p>
     <w:p>
@@ -414,9 +474,11 @@
       <w:pPr>
         <w:pStyle w:val="Ttulo1"/>
       </w:pPr>
+      <w:proofErr w:type="spellStart"/>
       <w:r>
         <w:t>Mini-Mundo</w:t>
       </w:r>
+      <w:proofErr w:type="spellEnd"/>
     </w:p>
     <w:p>
       <w:r>
@@ -487,7 +549,15 @@
     </w:p>
     <w:p>
       <w:r>
-        <w:t xml:space="preserve">Outro fator é escolher as perguntas ideais para definir todos os pontos-chaves do projeto. Nessa etapa, a pessoa que faz a entrevista precisa ter um conhecimento prévio sobre os pontos mais relevantes para a construção do projeto, o que possibilita coletar informações realmente essenciais para a modelagem do banco de dados. </w:t>
+        <w:t xml:space="preserve">Outro fator é escolher as perguntas ideais para definir todos os </w:t>
+      </w:r>
+      <w:proofErr w:type="spellStart"/>
+      <w:r>
+        <w:t>pontos-chaves</w:t>
+      </w:r>
+      <w:proofErr w:type="spellEnd"/>
+      <w:r>
+        <w:t xml:space="preserve"> do projeto. Nessa etapa, a pessoa que faz a entrevista precisa ter um conhecimento prévio sobre os pontos mais relevantes para a construção do projeto, o que possibilita coletar informações realmente essenciais para a modelagem do banco de dados. </w:t>
       </w:r>
     </w:p>
     <w:p>
@@ -529,7 +599,20 @@
         </w:numPr>
       </w:pPr>
       <w:r>
-        <w:t>Usado para descrever objetos, suas característica e como se relacionam</w:t>
+        <w:t xml:space="preserve">Usado para descrever objetos, </w:t>
+      </w:r>
+      <w:proofErr w:type="spellStart"/>
+      <w:proofErr w:type="gramStart"/>
+      <w:r>
+        <w:t>suas</w:t>
+      </w:r>
+      <w:proofErr w:type="spellEnd"/>
+      <w:r>
+        <w:t xml:space="preserve"> característica</w:t>
+      </w:r>
+      <w:proofErr w:type="gramEnd"/>
+      <w:r>
+        <w:t xml:space="preserve"> e como se relacionam</w:t>
       </w:r>
       <w:r>
         <w:t>.</w:t>
@@ -1014,21 +1097,7 @@
           <w:sz w:val="48"/>
           <w:szCs w:val="48"/>
         </w:rPr>
-        <w:t>Curso de</w:t>
-      </w:r>
-      <w:r>
-        <w:rPr>
-          <w:sz w:val="48"/>
-          <w:szCs w:val="48"/>
-        </w:rPr>
-        <w:t xml:space="preserve"> </w:t>
-      </w:r>
-      <w:r>
-        <w:rPr>
-          <w:sz w:val="48"/>
-          <w:szCs w:val="48"/>
-        </w:rPr>
-        <w:t>Modelagem de banco de dados relacional: modelagem lógica e física</w:t>
+        <w:t>Curso de Modelagem de banco de dados relacional: modelagem lógica e física</w:t>
       </w:r>
       <w:r>
         <w:rPr>
@@ -1126,7 +1195,25 @@
           <w:color w:val="3D464D"/>
           <w:shd w:val="clear" w:color="auto" w:fill="FFFFFF"/>
         </w:rPr>
-        <w:t>, os atributos (que mais a frente serão chamados de campos) são representados um abaixo do outro, os atributos chaves são identificados e os relacionamentos são representados através de linhas ligando uma relação à outra.</w:t>
+        <w:t xml:space="preserve">, os atributos (que mais </w:t>
+      </w:r>
+      <w:proofErr w:type="gramStart"/>
+      <w:r>
+        <w:rPr>
+          <w:rFonts w:cstheme="minorHAnsi"/>
+          <w:color w:val="3D464D"/>
+          <w:shd w:val="clear" w:color="auto" w:fill="FFFFFF"/>
+        </w:rPr>
+        <w:t>a frente serão</w:t>
+      </w:r>
+      <w:proofErr w:type="gramEnd"/>
+      <w:r>
+        <w:rPr>
+          <w:rFonts w:cstheme="minorHAnsi"/>
+          <w:color w:val="3D464D"/>
+          <w:shd w:val="clear" w:color="auto" w:fill="FFFFFF"/>
+        </w:rPr>
+        <w:t xml:space="preserve"> chamados de campos) são representados um abaixo do outro, os atributos chaves são identificados e os relacionamentos são representados através de linhas ligando uma relação à outra.</w:t>
       </w:r>
     </w:p>
     <w:p>
@@ -1384,46 +1471,288 @@
     </w:p>
     <w:p>
       <w:pPr>
-        <w:rPr>
-          <w:rFonts w:cstheme="minorHAnsi"/>
-        </w:rPr>
-      </w:pPr>
-    </w:p>
-    <w:p>
-      <w:pPr>
-        <w:rPr>
-          <w:rFonts w:cstheme="minorHAnsi"/>
-        </w:rPr>
-      </w:pPr>
-    </w:p>
-    <w:p>
-      <w:pPr>
-        <w:rPr>
-          <w:rFonts w:cstheme="minorHAnsi"/>
-        </w:rPr>
-      </w:pPr>
+        <w:pStyle w:val="Ttulo1"/>
+        <w:rPr>
+          <w:u w:val="single"/>
+        </w:rPr>
+      </w:pPr>
+      <w:r>
+        <w:rPr>
+          <w:u w:val="single"/>
+        </w:rPr>
+        <w:t>Modelo Físico de Dados (MFD)</w:t>
+      </w:r>
+    </w:p>
+    <w:p>
+      <w:r>
+        <w:t>O terceiro passo é o modelo físico que se assemelha e está muito próximo da implementação do banco de dados.</w:t>
+      </w:r>
+    </w:p>
+    <w:p>
+      <w:pPr>
+        <w:pStyle w:val="Ttulo1"/>
+      </w:pPr>
+      <w:r>
+        <w:t>Tipos de domínios</w:t>
+      </w:r>
+    </w:p>
+    <w:p>
+      <w:pPr>
+        <w:rPr>
+          <w:b/>
+          <w:bCs/>
+        </w:rPr>
+      </w:pPr>
+      <w:r>
+        <w:rPr>
+          <w:b/>
+          <w:bCs/>
+        </w:rPr>
+        <w:t>Nos tipos de dados numéricos temos:</w:t>
+      </w:r>
+    </w:p>
+    <w:p>
+      <w:proofErr w:type="spellStart"/>
+      <w:r>
+        <w:rPr>
+          <w:i/>
+          <w:iCs/>
+          <w:u w:val="single"/>
+        </w:rPr>
+        <w:t>Int</w:t>
+      </w:r>
+      <w:proofErr w:type="spellEnd"/>
+      <w:r>
+        <w:t xml:space="preserve"> armazena valores numéricos inteiros.</w:t>
+      </w:r>
+    </w:p>
+    <w:p>
+      <w:proofErr w:type="spellStart"/>
+      <w:r>
+        <w:rPr>
+          <w:i/>
+          <w:iCs/>
+          <w:u w:val="single"/>
+        </w:rPr>
+        <w:t>Float</w:t>
+      </w:r>
+      <w:proofErr w:type="spellEnd"/>
+      <w:r>
+        <w:t xml:space="preserve"> armazena valores numéricos aproximados com precisão de ponto flutuante.</w:t>
+      </w:r>
+    </w:p>
+    <w:p>
+      <w:r>
+        <w:rPr>
+          <w:i/>
+          <w:iCs/>
+          <w:u w:val="single"/>
+        </w:rPr>
+        <w:t>Decimal</w:t>
+      </w:r>
+      <w:r>
+        <w:t xml:space="preserve"> armazena valores numéricos com casas decimais, utilizando precisão.</w:t>
+      </w:r>
     </w:p>
     <w:p/>
     <w:p>
       <w:pPr>
+        <w:rPr>
+          <w:b/>
+          <w:bCs/>
+        </w:rPr>
+      </w:pPr>
+      <w:r>
+        <w:rPr>
+          <w:b/>
+          <w:bCs/>
+        </w:rPr>
+        <w:t xml:space="preserve">Nos tipos de dados </w:t>
+      </w:r>
+      <w:proofErr w:type="spellStart"/>
+      <w:r>
+        <w:rPr>
+          <w:b/>
+          <w:bCs/>
+        </w:rPr>
+        <w:t>string</w:t>
+      </w:r>
+      <w:proofErr w:type="spellEnd"/>
+      <w:r>
+        <w:rPr>
+          <w:b/>
+          <w:bCs/>
+        </w:rPr>
+        <w:t xml:space="preserve"> temos:</w:t>
+      </w:r>
+    </w:p>
+    <w:p>
+      <w:proofErr w:type="spellStart"/>
+      <w:r>
+        <w:rPr>
+          <w:i/>
+          <w:iCs/>
+          <w:u w:val="single"/>
+        </w:rPr>
+        <w:t>Varchar</w:t>
+      </w:r>
+      <w:proofErr w:type="spellEnd"/>
+      <w:r>
+        <w:t xml:space="preserve"> armazena valores de </w:t>
+      </w:r>
+      <w:proofErr w:type="spellStart"/>
+      <w:r>
+        <w:t>string</w:t>
+      </w:r>
+      <w:proofErr w:type="spellEnd"/>
+      <w:r>
+        <w:t xml:space="preserve"> de tamanho variável de acordo com o seu limite.</w:t>
+      </w:r>
+    </w:p>
+    <w:p>
+      <w:r>
+        <w:rPr>
+          <w:i/>
+          <w:iCs/>
+          <w:u w:val="single"/>
+        </w:rPr>
+        <w:t>Char</w:t>
+      </w:r>
+      <w:r>
+        <w:t xml:space="preserve"> armazena valores de </w:t>
+      </w:r>
+      <w:proofErr w:type="spellStart"/>
+      <w:r>
+        <w:t>string</w:t>
+      </w:r>
+      <w:proofErr w:type="spellEnd"/>
+      <w:r>
+        <w:t xml:space="preserve"> de tamanho fixo.</w:t>
+      </w:r>
+    </w:p>
+    <w:p>
+      <w:proofErr w:type="spellStart"/>
+      <w:r>
+        <w:rPr>
+          <w:i/>
+          <w:iCs/>
+          <w:u w:val="single"/>
+        </w:rPr>
+        <w:t>Text</w:t>
+      </w:r>
+      <w:proofErr w:type="spellEnd"/>
+      <w:r>
+        <w:t xml:space="preserve"> armazena valores de </w:t>
+      </w:r>
+      <w:proofErr w:type="spellStart"/>
+      <w:r>
+        <w:t>string</w:t>
+      </w:r>
+      <w:proofErr w:type="spellEnd"/>
+      <w:r>
+        <w:t xml:space="preserve"> de tamanho variável.</w:t>
+      </w:r>
+    </w:p>
+    <w:p/>
+    <w:p>
+      <w:pPr>
+        <w:rPr>
+          <w:b/>
+          <w:bCs/>
+        </w:rPr>
+      </w:pPr>
+      <w:r>
+        <w:rPr>
+          <w:b/>
+          <w:bCs/>
+        </w:rPr>
+        <w:t>Nos tipos de dados Data temos:</w:t>
+      </w:r>
+    </w:p>
+    <w:p>
+      <w:r>
+        <w:rPr>
+          <w:i/>
+          <w:iCs/>
+          <w:u w:val="single"/>
+        </w:rPr>
+        <w:t>Date</w:t>
+      </w:r>
+      <w:r>
+        <w:t xml:space="preserve"> armazena apenas valores de data.</w:t>
+      </w:r>
+    </w:p>
+    <w:p>
+      <w:r>
+        <w:rPr>
+          <w:i/>
+          <w:iCs/>
+          <w:u w:val="single"/>
+        </w:rPr>
+        <w:t>Time</w:t>
+      </w:r>
+      <w:r>
+        <w:t xml:space="preserve"> armazena apenas valores de hora.</w:t>
+      </w:r>
+    </w:p>
+    <w:p>
+      <w:proofErr w:type="spellStart"/>
+      <w:r>
+        <w:rPr>
+          <w:i/>
+          <w:iCs/>
+          <w:u w:val="single"/>
+        </w:rPr>
+        <w:t>Timestamp</w:t>
+      </w:r>
+      <w:proofErr w:type="spellEnd"/>
+      <w:r>
+        <w:t xml:space="preserve"> armazena valores de data e hora.</w:t>
+      </w:r>
+    </w:p>
+    <w:p/>
+    <w:p>
+      <w:pPr>
         <w:pStyle w:val="Ttulo1"/>
-        <w:rPr>
-          <w:u w:val="single"/>
-        </w:rPr>
-      </w:pPr>
-      <w:r>
-        <w:rPr>
-          <w:u w:val="single"/>
-        </w:rPr>
-        <w:t>Modelo Físico de Dados (MFD)</w:t>
-      </w:r>
-    </w:p>
-    <w:p>
-      <w:r>
-        <w:t>O terceiro passo é o modelo físico que se assemelha e está muito próximo da implementação do banco de dados.</w:t>
+      </w:pPr>
+      <w:r>
+        <w:t>Relacionamentos</w:t>
       </w:r>
     </w:p>
     <w:p/>
+    <w:p>
+      <w:r>
+        <w:t xml:space="preserve">O </w:t>
+      </w:r>
+      <w:r>
+        <w:rPr>
+          <w:b/>
+          <w:bCs/>
+        </w:rPr>
+        <w:t>relacionamento identificador</w:t>
+      </w:r>
+      <w:r>
+        <w:t xml:space="preserve"> é aquele na qual uma ocorrência da entidade fraca, precisa estar associada a exatamente uma ocorrência da entidade forte e não pode existir sem ela. Nesse caso, esse relacionamento é utilizado para representar uma chave primária estrangeira. </w:t>
+      </w:r>
+    </w:p>
+    <w:p>
+      <w:r>
+        <w:t>N</w:t>
+      </w:r>
+      <w:r>
+        <w:t xml:space="preserve">o </w:t>
+      </w:r>
+      <w:r>
+        <w:rPr>
+          <w:b/>
+          <w:bCs/>
+        </w:rPr>
+        <w:t>relacionamento não identificador</w:t>
+      </w:r>
+      <w:r>
+        <w:t>, cada ocorrência da entidade fraca pode ser identificada sem a necessidade de saber a qual ocorrência da entidade forte está associada. É utilizado para representar apenas chaves estrangeiras.</w:t>
+      </w:r>
+    </w:p>
     <w:sectPr>
       <w:pgSz w:w="11906" w:h="16838"/>
       <w:pgMar w:top="1417" w:right="1701" w:bottom="1417" w:left="1701" w:header="708" w:footer="708" w:gutter="0"/>

</xml_diff>